<commit_message>
created "Data_RDIT.docx" and updated "Input_RDIT.docx" as welll as "Output_RDIT.docx"
</commit_message>
<xml_diff>
--- a/Input_RDIT.docx
+++ b/Input_RDIT.docx
@@ -170,7 +170,53 @@
         </w:numPr>
       </w:pPr>
       <w:r>
-        <w:t>The user is able to type into a text field on a GUI interface an input file path.</w:t>
+        <w:t xml:space="preserve">The user </w:t>
+      </w:r>
+      <w:proofErr w:type="gramStart"/>
+      <w:r>
+        <w:t>is able to</w:t>
+      </w:r>
+      <w:proofErr w:type="gramEnd"/>
+      <w:r>
+        <w:t xml:space="preserve"> type</w:t>
+      </w:r>
+      <w:r>
+        <w:t xml:space="preserve"> an input file path</w:t>
+      </w:r>
+      <w:r>
+        <w:t xml:space="preserve"> into a text field on a GUI interface</w:t>
+      </w:r>
+    </w:p>
+    <w:p>
+      <w:pPr>
+        <w:pStyle w:val="ListParagraph"/>
+        <w:numPr>
+          <w:ilvl w:val="1"/>
+          <w:numId w:val="1"/>
+        </w:numPr>
+      </w:pPr>
+      <w:r>
+        <w:t xml:space="preserve">The user </w:t>
+      </w:r>
+      <w:proofErr w:type="gramStart"/>
+      <w:r>
+        <w:t>is able to</w:t>
+      </w:r>
+      <w:proofErr w:type="gramEnd"/>
+      <w:r>
+        <w:t xml:space="preserve"> browse for a</w:t>
+      </w:r>
+      <w:r>
+        <w:t>n input</w:t>
+      </w:r>
+      <w:r>
+        <w:t xml:space="preserve"> file through a standard </w:t>
+      </w:r>
+      <w:r>
+        <w:t xml:space="preserve">open </w:t>
+      </w:r>
+      <w:r>
+        <w:t>file dialog</w:t>
       </w:r>
     </w:p>
     <w:p>
@@ -206,7 +252,7 @@
         </w:numPr>
       </w:pPr>
       <w:r>
-        <w:t>Add in a Button to browse using a standard file open dialog.</w:t>
+        <w:t>Add a text entry field for manually specifying the input file path</w:t>
       </w:r>
     </w:p>
     <w:p>
@@ -218,7 +264,49 @@
         </w:numPr>
       </w:pPr>
       <w:r>
-        <w:t>Browsing for a file fills the main GUI text element</w:t>
+        <w:t>The text entry field will have placeholder text until the field is otherwise populated</w:t>
+      </w:r>
+    </w:p>
+    <w:p>
+      <w:pPr>
+        <w:pStyle w:val="ListParagraph"/>
+        <w:numPr>
+          <w:ilvl w:val="1"/>
+          <w:numId w:val="1"/>
+        </w:numPr>
+      </w:pPr>
+      <w:r>
+        <w:t xml:space="preserve">Add </w:t>
+      </w:r>
+      <w:r>
+        <w:t>a button</w:t>
+      </w:r>
+      <w:r>
+        <w:t xml:space="preserve"> to the main GUI dialog to allow the user to browse for </w:t>
+      </w:r>
+      <w:r>
+        <w:t>an input file</w:t>
+      </w:r>
+    </w:p>
+    <w:p>
+      <w:pPr>
+        <w:pStyle w:val="ListParagraph"/>
+        <w:numPr>
+          <w:ilvl w:val="2"/>
+          <w:numId w:val="1"/>
+        </w:numPr>
+      </w:pPr>
+      <w:r>
+        <w:t xml:space="preserve">Browsing for </w:t>
+      </w:r>
+      <w:r>
+        <w:t>a file</w:t>
+      </w:r>
+      <w:r>
+        <w:t xml:space="preserve"> will populate </w:t>
+      </w:r>
+      <w:r>
+        <w:t>the input file text entry field</w:t>
       </w:r>
     </w:p>
     <w:p>
@@ -243,6 +331,84 @@
       </w:pPr>
       <w:r>
         <w:t>Create a QT Window</w:t>
+      </w:r>
+    </w:p>
+    <w:p>
+      <w:pPr>
+        <w:pStyle w:val="ListParagraph"/>
+        <w:numPr>
+          <w:ilvl w:val="1"/>
+          <w:numId w:val="1"/>
+        </w:numPr>
+      </w:pPr>
+      <w:r>
+        <w:t>Add</w:t>
+      </w:r>
+      <w:r>
+        <w:t xml:space="preserve"> a</w:t>
+      </w:r>
+      <w:r>
+        <w:t xml:space="preserve"> </w:t>
+      </w:r>
+      <w:r>
+        <w:t>QTextEdit</w:t>
+      </w:r>
+      <w:r>
+        <w:t xml:space="preserve"> that ha</w:t>
+      </w:r>
+      <w:r>
+        <w:t>s an</w:t>
+      </w:r>
+      <w:r>
+        <w:t xml:space="preserve"> example file path as placeholder text</w:t>
+      </w:r>
+    </w:p>
+    <w:p>
+      <w:pPr>
+        <w:pStyle w:val="ListParagraph"/>
+        <w:numPr>
+          <w:ilvl w:val="1"/>
+          <w:numId w:val="1"/>
+        </w:numPr>
+      </w:pPr>
+      <w:r>
+        <w:t xml:space="preserve">Add </w:t>
+      </w:r>
+      <w:r>
+        <w:t>a</w:t>
+      </w:r>
+      <w:r>
+        <w:t xml:space="preserve"> </w:t>
+      </w:r>
+      <w:r>
+        <w:t>QB</w:t>
+      </w:r>
+      <w:r>
+        <w:t>utton to the GUI</w:t>
+      </w:r>
+    </w:p>
+    <w:p>
+      <w:pPr>
+        <w:pStyle w:val="ListParagraph"/>
+        <w:numPr>
+          <w:ilvl w:val="2"/>
+          <w:numId w:val="1"/>
+        </w:numPr>
+      </w:pPr>
+      <w:r>
+        <w:t>Upon clicking the QButton prompt the user with an open QFileDialog</w:t>
+      </w:r>
+    </w:p>
+    <w:p>
+      <w:pPr>
+        <w:pStyle w:val="ListParagraph"/>
+        <w:numPr>
+          <w:ilvl w:val="2"/>
+          <w:numId w:val="1"/>
+        </w:numPr>
+      </w:pPr>
+      <w:r>
+        <w:t>Browsing for an Input file populates its corresponding QTextEdit and highlights the border of the QTextEdit green</w:t>
       </w:r>
     </w:p>
     <w:p>
@@ -285,7 +451,19 @@
         </w:numPr>
       </w:pPr>
       <w:r>
-        <w:t>Verify that a text entry field is present on the GUI</w:t>
+        <w:t xml:space="preserve">Verify that </w:t>
+      </w:r>
+      <w:r>
+        <w:t>an</w:t>
+      </w:r>
+      <w:r>
+        <w:t xml:space="preserve"> </w:t>
+      </w:r>
+      <w:r>
+        <w:t xml:space="preserve">Input File </w:t>
+      </w:r>
+      <w:r>
+        <w:t>text entry field is present on the GUI</w:t>
       </w:r>
     </w:p>
     <w:p>
@@ -311,17 +489,32 @@
       <w:r>
         <w:t>Verify that a button with a folder icon exists to the right of the text entry</w:t>
       </w:r>
-    </w:p>
-    <w:p>
-      <w:pPr>
-        <w:pStyle w:val="ListParagraph"/>
-        <w:numPr>
-          <w:ilvl w:val="1"/>
-          <w:numId w:val="1"/>
-        </w:numPr>
-      </w:pPr>
-      <w:r>
-        <w:t>Use the folder button to pop up the open dialog</w:t>
+      <w:r>
+        <w:t xml:space="preserve"> field</w:t>
+      </w:r>
+    </w:p>
+    <w:p>
+      <w:pPr>
+        <w:pStyle w:val="ListParagraph"/>
+        <w:numPr>
+          <w:ilvl w:val="1"/>
+          <w:numId w:val="1"/>
+        </w:numPr>
+      </w:pPr>
+      <w:r>
+        <w:t xml:space="preserve">Use the folder button to pop up the </w:t>
+      </w:r>
+      <w:r>
+        <w:t>standard</w:t>
+      </w:r>
+      <w:r>
+        <w:t xml:space="preserve"> open</w:t>
+      </w:r>
+      <w:r>
+        <w:t xml:space="preserve"> file </w:t>
+      </w:r>
+      <w:r>
+        <w:t>dialog</w:t>
       </w:r>
     </w:p>
     <w:p>
@@ -335,8 +528,52 @@
       <w:r>
         <w:t>Cancel the dialog, verifying that no file path is entered in the text entry</w:t>
       </w:r>
-      <w:bookmarkStart w:id="0" w:name="_GoBack"/>
+    </w:p>
+    <w:p>
+      <w:pPr>
+        <w:pStyle w:val="ListParagraph"/>
+        <w:numPr>
+          <w:ilvl w:val="1"/>
+          <w:numId w:val="1"/>
+        </w:numPr>
+      </w:pPr>
+      <w:r>
+        <w:t>Reopen the standard open file dialog</w:t>
+      </w:r>
+    </w:p>
+    <w:p>
+      <w:pPr>
+        <w:pStyle w:val="ListParagraph"/>
+        <w:numPr>
+          <w:ilvl w:val="1"/>
+          <w:numId w:val="1"/>
+        </w:numPr>
+      </w:pPr>
+      <w:r>
+        <w:t>Browse for a file</w:t>
+      </w:r>
+      <w:r>
+        <w:t xml:space="preserve"> </w:t>
+      </w:r>
+      <w:r>
+        <w:t>and verify that the file path is automatically entered into the text field to the left of it.</w:t>
+      </w:r>
+    </w:p>
+    <w:p>
+      <w:pPr>
+        <w:pStyle w:val="ListParagraph"/>
+        <w:numPr>
+          <w:ilvl w:val="1"/>
+          <w:numId w:val="1"/>
+        </w:numPr>
+      </w:pPr>
+      <w:bookmarkStart w:id="0" w:name="_Hlk46782967"/>
+      <w:r>
+        <w:t>Verify that the border of the text entry field is changed to green</w:t>
+      </w:r>
+      <w:bookmarkStart w:id="1" w:name="_GoBack"/>
       <w:bookmarkEnd w:id="0"/>
+      <w:bookmarkEnd w:id="1"/>
     </w:p>
     <w:sectPr>
       <w:pgSz w:w="12240" w:h="15840"/>
@@ -516,7 +753,7 @@
       </w:pPr>
     </w:pPrDefault>
   </w:docDefaults>
-  <w:latentStyles w:defLockedState="0" w:defUIPriority="99" w:defSemiHidden="0" w:defUnhideWhenUsed="0" w:defQFormat="0" w:count="377">
+  <w:latentStyles w:defLockedState="0" w:defUIPriority="99" w:defSemiHidden="0" w:defUnhideWhenUsed="0" w:defQFormat="0" w:count="376">
     <w:lsdException w:name="Normal" w:uiPriority="0" w:qFormat="1"/>
     <w:lsdException w:name="heading 1" w:uiPriority="9" w:qFormat="1"/>
     <w:lsdException w:name="heading 2" w:semiHidden="1" w:uiPriority="9" w:unhideWhenUsed="1" w:qFormat="1"/>
@@ -622,6 +859,7 @@
     <w:lsdException w:name="HTML Sample" w:semiHidden="1" w:unhideWhenUsed="1"/>
     <w:lsdException w:name="HTML Typewriter" w:semiHidden="1" w:unhideWhenUsed="1"/>
     <w:lsdException w:name="HTML Variable" w:semiHidden="1" w:unhideWhenUsed="1"/>
+    <w:lsdException w:name="Normal Table" w:semiHidden="1" w:unhideWhenUsed="1"/>
     <w:lsdException w:name="annotation subject" w:semiHidden="1" w:unhideWhenUsed="1"/>
     <w:lsdException w:name="No List" w:semiHidden="1" w:unhideWhenUsed="1"/>
     <w:lsdException w:name="Outline List 1" w:semiHidden="1" w:unhideWhenUsed="1"/>
@@ -668,8 +906,10 @@
     <w:lsdException w:name="Table Subtle 2" w:semiHidden="1" w:unhideWhenUsed="1"/>
     <w:lsdException w:name="Table Web 1" w:semiHidden="1" w:unhideWhenUsed="1"/>
     <w:lsdException w:name="Table Web 2" w:semiHidden="1" w:unhideWhenUsed="1"/>
+    <w:lsdException w:name="Table Web 3" w:semiHidden="1" w:unhideWhenUsed="1"/>
     <w:lsdException w:name="Balloon Text" w:semiHidden="1" w:unhideWhenUsed="1"/>
     <w:lsdException w:name="Table Grid" w:uiPriority="59"/>
+    <w:lsdException w:name="Table Theme" w:semiHidden="1" w:unhideWhenUsed="1"/>
     <w:lsdException w:name="Placeholder Text" w:semiHidden="1"/>
     <w:lsdException w:name="No Spacing" w:uiPriority="1" w:qFormat="1"/>
     <w:lsdException w:name="Light Shading" w:uiPriority="60"/>
@@ -890,7 +1130,6 @@
     <w:lsdException w:name="Hashtag" w:semiHidden="1" w:unhideWhenUsed="1"/>
     <w:lsdException w:name="Unresolved Mention" w:semiHidden="1" w:unhideWhenUsed="1"/>
     <w:lsdException w:name="Smart Link" w:semiHidden="1" w:unhideWhenUsed="1"/>
-    <w:lsdException w:name="Smart Link Error" w:semiHidden="1" w:unhideWhenUsed="1"/>
   </w:latentStyles>
   <w:style w:type="paragraph" w:default="1" w:styleId="Normal">
     <w:name w:val="Normal"/>

</xml_diff>